<commit_message>
Task 2 business template changes
</commit_message>
<xml_diff>
--- a/DWH_Task_2/DWH_Business_Template_Nataliia_Homon.docx
+++ b/DWH_Task_2/DWH_Business_Template_Nataliia_Homon.docx
@@ -4039,12 +4039,12 @@
         <w:keepNext w:val="0"/>
         <w:ind w:left="851" w:hanging="851"/>
       </w:pPr>
-      <w:bookmarkStart w:id="18" w:name="_Toc155614191"/>
+      <w:bookmarkStart w:id="18" w:name="_GoBack"/>
       <w:r>
         <w:t>GRAIN / DIM / FACT</w:t>
       </w:r>
-      <w:bookmarkEnd w:id="18"/>
-    </w:p>
+    </w:p>
+    <w:bookmarkEnd w:id="18"/>
     <w:p>
       <w:pPr>
         <w:pStyle w:val="a2"/>
@@ -4355,6 +4355,14 @@
         <w:pStyle w:val="a2"/>
       </w:pPr>
       <w:r>
+        <w:t>Terminals</w:t>
+      </w:r>
+    </w:p>
+    <w:p>
+      <w:pPr>
+        <w:pStyle w:val="a2"/>
+      </w:pPr>
+      <w:r>
         <w:t>Junk transaction context</w:t>
       </w:r>
     </w:p>
@@ -4367,22 +4375,29 @@
       <w:pPr>
         <w:pStyle w:val="a2"/>
       </w:pPr>
-      <w:bookmarkStart w:id="19" w:name="_GoBack"/>
-      <w:bookmarkEnd w:id="19"/>
-      <w:r>
-        <w:t>Step 4 — Identify the Facts</w:t>
-      </w:r>
-    </w:p>
-    <w:p>
-      <w:pPr>
-        <w:pStyle w:val="a2"/>
-      </w:pPr>
-    </w:p>
-    <w:p>
-      <w:pPr>
-        <w:pStyle w:val="a2"/>
-      </w:pPr>
-      <w:r>
+      <w:r>
+        <w:t xml:space="preserve">Step </w:t>
+      </w:r>
+      <w:proofErr w:type="gramStart"/>
+      <w:r>
+        <w:t>4</w:t>
+      </w:r>
+      <w:proofErr w:type="gramEnd"/>
+      <w:r>
+        <w:t xml:space="preserve"> — Identify the Facts</w:t>
+      </w:r>
+    </w:p>
+    <w:p>
+      <w:pPr>
+        <w:pStyle w:val="a2"/>
+      </w:pPr>
+    </w:p>
+    <w:p>
+      <w:pPr>
+        <w:pStyle w:val="a2"/>
+      </w:pPr>
+      <w:r>
+        <w:lastRenderedPageBreak/>
         <w:t>The fact table stores numeric sales and cost measures required for financial, operational, and profitability analysis.</w:t>
       </w:r>
     </w:p>
@@ -5211,8 +5226,13 @@
             <w:pPr>
               <w:pStyle w:val="a2"/>
             </w:pPr>
-            <w:r>
-              <w:t>null</w:t>
+            <w:proofErr w:type="spellStart"/>
+            <w:r>
+              <w:t>n.a</w:t>
+            </w:r>
+            <w:proofErr w:type="spellEnd"/>
+            <w:r>
+              <w:t>.</w:t>
             </w:r>
           </w:p>
         </w:tc>
@@ -5224,8 +5244,13 @@
             <w:pPr>
               <w:pStyle w:val="a2"/>
             </w:pPr>
-            <w:r>
-              <w:t>null</w:t>
+            <w:proofErr w:type="spellStart"/>
+            <w:r>
+              <w:t>n.a</w:t>
+            </w:r>
+            <w:proofErr w:type="spellEnd"/>
+            <w:r>
+              <w:t>.</w:t>
             </w:r>
           </w:p>
         </w:tc>
@@ -5237,8 +5262,13 @@
             <w:pPr>
               <w:pStyle w:val="a2"/>
             </w:pPr>
-            <w:r>
-              <w:t>null</w:t>
+            <w:proofErr w:type="spellStart"/>
+            <w:r>
+              <w:t>n.a</w:t>
+            </w:r>
+            <w:proofErr w:type="spellEnd"/>
+            <w:r>
+              <w:t>.</w:t>
             </w:r>
           </w:p>
         </w:tc>
@@ -5251,8 +5281,13 @@
             <w:pPr>
               <w:pStyle w:val="a2"/>
             </w:pPr>
-            <w:r>
-              <w:t>null</w:t>
+            <w:proofErr w:type="spellStart"/>
+            <w:r>
+              <w:t>n.a</w:t>
+            </w:r>
+            <w:proofErr w:type="spellEnd"/>
+            <w:r>
+              <w:t>.</w:t>
             </w:r>
           </w:p>
         </w:tc>
@@ -5300,8 +5335,13 @@
             <w:pPr>
               <w:pStyle w:val="a2"/>
             </w:pPr>
-            <w:r>
-              <w:t>null</w:t>
+            <w:proofErr w:type="spellStart"/>
+            <w:r>
+              <w:t>n.a</w:t>
+            </w:r>
+            <w:proofErr w:type="spellEnd"/>
+            <w:r>
+              <w:t>.</w:t>
             </w:r>
           </w:p>
         </w:tc>
@@ -5346,8 +5386,13 @@
             <w:pPr>
               <w:pStyle w:val="a2"/>
             </w:pPr>
-            <w:r>
-              <w:t>null</w:t>
+            <w:proofErr w:type="spellStart"/>
+            <w:r>
+              <w:t>n.a</w:t>
+            </w:r>
+            <w:proofErr w:type="spellEnd"/>
+            <w:r>
+              <w:t>.</w:t>
             </w:r>
           </w:p>
         </w:tc>
@@ -5359,8 +5404,13 @@
             <w:pPr>
               <w:pStyle w:val="a2"/>
             </w:pPr>
-            <w:r>
-              <w:t>null</w:t>
+            <w:proofErr w:type="spellStart"/>
+            <w:r>
+              <w:t>n.a</w:t>
+            </w:r>
+            <w:proofErr w:type="spellEnd"/>
+            <w:r>
+              <w:t>.</w:t>
             </w:r>
           </w:p>
         </w:tc>
@@ -5372,8 +5422,13 @@
             <w:pPr>
               <w:pStyle w:val="a2"/>
             </w:pPr>
-            <w:r>
-              <w:t>null</w:t>
+            <w:proofErr w:type="spellStart"/>
+            <w:r>
+              <w:t>n.a</w:t>
+            </w:r>
+            <w:proofErr w:type="spellEnd"/>
+            <w:r>
+              <w:t>.</w:t>
             </w:r>
           </w:p>
         </w:tc>
@@ -5439,8 +5494,13 @@
             <w:pPr>
               <w:pStyle w:val="a2"/>
             </w:pPr>
-            <w:r>
-              <w:t>null</w:t>
+            <w:proofErr w:type="spellStart"/>
+            <w:r>
+              <w:t>n.a</w:t>
+            </w:r>
+            <w:proofErr w:type="spellEnd"/>
+            <w:r>
+              <w:t>.</w:t>
             </w:r>
           </w:p>
         </w:tc>
@@ -5570,8 +5630,13 @@
                 <w:rFonts w:ascii="Arial" w:hAnsi="Arial" w:cs="Arial"/>
               </w:rPr>
             </w:pPr>
-            <w:r>
-              <w:t>null</w:t>
+            <w:proofErr w:type="spellStart"/>
+            <w:r>
+              <w:t>n.a</w:t>
+            </w:r>
+            <w:proofErr w:type="spellEnd"/>
+            <w:r>
+              <w:t>.</w:t>
             </w:r>
           </w:p>
         </w:tc>
@@ -5587,8 +5652,13 @@
                 <w:rFonts w:ascii="Arial" w:hAnsi="Arial" w:cs="Arial"/>
               </w:rPr>
             </w:pPr>
-            <w:r>
-              <w:t>null</w:t>
+            <w:proofErr w:type="spellStart"/>
+            <w:r>
+              <w:t>n.a</w:t>
+            </w:r>
+            <w:proofErr w:type="spellEnd"/>
+            <w:r>
+              <w:t>.</w:t>
             </w:r>
           </w:p>
         </w:tc>
@@ -5735,8 +5805,13 @@
                 <w:rFonts w:ascii="Arial" w:hAnsi="Arial" w:cs="Arial"/>
               </w:rPr>
             </w:pPr>
-            <w:r>
-              <w:t>null</w:t>
+            <w:proofErr w:type="spellStart"/>
+            <w:r>
+              <w:t>n.a</w:t>
+            </w:r>
+            <w:proofErr w:type="spellEnd"/>
+            <w:r>
+              <w:t>.</w:t>
             </w:r>
           </w:p>
         </w:tc>
@@ -5752,8 +5827,13 @@
                 <w:rFonts w:ascii="Arial" w:hAnsi="Arial" w:cs="Arial"/>
               </w:rPr>
             </w:pPr>
-            <w:r>
-              <w:t>null</w:t>
+            <w:proofErr w:type="spellStart"/>
+            <w:r>
+              <w:t>n.a</w:t>
+            </w:r>
+            <w:proofErr w:type="spellEnd"/>
+            <w:r>
+              <w:t>.</w:t>
             </w:r>
           </w:p>
         </w:tc>
@@ -5816,6 +5896,7 @@
         <w:pStyle w:val="a2"/>
       </w:pPr>
       <w:r>
+        <w:lastRenderedPageBreak/>
         <w:t>Unified for both online and offline channels.</w:t>
       </w:r>
     </w:p>
@@ -5824,7 +5905,6 @@
         <w:pStyle w:val="a2"/>
       </w:pPr>
       <w:r>
-        <w:lastRenderedPageBreak/>
         <w:t xml:space="preserve">Contains a clear hierarchy: </w:t>
       </w:r>
       <w:proofErr w:type="gramStart"/>
@@ -7309,7 +7389,7 @@
         <w:rPr>
           <w:b/>
         </w:rPr>
-        <w:t>DIM_TIME</w:t>
+        <w:t>DIM_DATE_DAY</w:t>
       </w:r>
     </w:p>
     <w:p>
@@ -9322,8 +9402,13 @@
             <w:pPr>
               <w:pStyle w:val="a2"/>
             </w:pPr>
-            <w:r>
-              <w:t>null</w:t>
+            <w:proofErr w:type="spellStart"/>
+            <w:r>
+              <w:t>n.a</w:t>
+            </w:r>
+            <w:proofErr w:type="spellEnd"/>
+            <w:r>
+              <w:t>.</w:t>
             </w:r>
           </w:p>
         </w:tc>
@@ -9336,8 +9421,13 @@
             <w:pPr>
               <w:pStyle w:val="a2"/>
             </w:pPr>
-            <w:r>
-              <w:t>null</w:t>
+            <w:proofErr w:type="spellStart"/>
+            <w:r>
+              <w:t>n.a</w:t>
+            </w:r>
+            <w:proofErr w:type="spellEnd"/>
+            <w:r>
+              <w:t>.</w:t>
             </w:r>
           </w:p>
         </w:tc>
@@ -9824,10 +9914,7 @@
               <w:pStyle w:val="a2"/>
             </w:pPr>
             <w:r>
-              <w:t>STORE_</w:t>
-            </w:r>
-            <w:r>
-              <w:t>OPEN_TIME</w:t>
+              <w:t>STORE_OPEN_TIME</w:t>
             </w:r>
           </w:p>
         </w:tc>
@@ -9874,10 +9961,7 @@
               <w:pStyle w:val="a2"/>
             </w:pPr>
             <w:r>
-              <w:t>STORE_</w:t>
-            </w:r>
-            <w:r>
-              <w:t>CLOSE_TIME</w:t>
+              <w:t>STORE_CLOSE_TIME</w:t>
             </w:r>
           </w:p>
         </w:tc>
@@ -9930,13 +10014,7 @@
               <w:rPr>
                 <w:lang w:val="en-GB"/>
               </w:rPr>
-              <w:t>STORE_</w:t>
-            </w:r>
-            <w:r>
-              <w:rPr>
-                <w:lang w:val="en-GB"/>
-              </w:rPr>
-              <w:t>CITY</w:t>
+              <w:t>STORE_CITY</w:t>
             </w:r>
           </w:p>
         </w:tc>
@@ -9998,10 +10076,7 @@
               <w:pStyle w:val="a2"/>
             </w:pPr>
             <w:r>
-              <w:t>STORE_</w:t>
-            </w:r>
-            <w:r>
-              <w:t>REGION</w:t>
+              <w:t>STORE_REGION</w:t>
             </w:r>
           </w:p>
         </w:tc>
@@ -10048,10 +10123,7 @@
               <w:pStyle w:val="a2"/>
             </w:pPr>
             <w:r>
-              <w:t>STORE_</w:t>
-            </w:r>
-            <w:r>
-              <w:t>COUNTRY</w:t>
+              <w:t>STORE_COUNTRY</w:t>
             </w:r>
           </w:p>
         </w:tc>
@@ -10608,13 +10680,7 @@
         <w:rPr>
           <w:b/>
         </w:rPr>
-        <w:t>)</w:t>
-      </w:r>
-      <w:r>
-        <w:rPr>
-          <w:b/>
-        </w:rPr>
-        <w:t>(</w:t>
+        <w:t>)(</w:t>
       </w:r>
       <w:proofErr w:type="gramEnd"/>
       <w:r>
@@ -11143,59 +11209,6 @@
           </w:p>
         </w:tc>
       </w:tr>
-      <w:tr>
-        <w:trPr>
-          <w:trHeight w:val="432"/>
-        </w:trPr>
-        <w:tc>
-          <w:tcPr>
-            <w:tcW w:w="3073" w:type="dxa"/>
-          </w:tcPr>
-          <w:p>
-            <w:pPr>
-              <w:pStyle w:val="a2"/>
-              <w:rPr>
-                <w:lang w:val="en-GB"/>
-              </w:rPr>
-            </w:pPr>
-            <w:r>
-              <w:t>SHIFT_ID</w:t>
-            </w:r>
-          </w:p>
-        </w:tc>
-        <w:tc>
-          <w:tcPr>
-            <w:tcW w:w="3330" w:type="dxa"/>
-          </w:tcPr>
-          <w:p>
-            <w:pPr>
-              <w:pStyle w:val="a2"/>
-              <w:tabs>
-                <w:tab w:val="left" w:pos="1090"/>
-              </w:tabs>
-              <w:rPr>
-                <w:lang w:val="en-GB"/>
-              </w:rPr>
-            </w:pPr>
-            <w:r>
-              <w:t>Shift identifier</w:t>
-            </w:r>
-          </w:p>
-        </w:tc>
-        <w:tc>
-          <w:tcPr>
-            <w:tcW w:w="2790" w:type="dxa"/>
-          </w:tcPr>
-          <w:p>
-            <w:pPr>
-              <w:pStyle w:val="a2"/>
-            </w:pPr>
-            <w:r>
-              <w:t>VARCHAR</w:t>
-            </w:r>
-          </w:p>
-        </w:tc>
-      </w:tr>
     </w:tbl>
     <w:p>
       <w:pPr>
@@ -11212,18 +11225,17 @@
         <w:tblLook w:val="04A0" w:firstRow="1" w:lastRow="0" w:firstColumn="1" w:lastColumn="0" w:noHBand="0" w:noVBand="1"/>
       </w:tblPr>
       <w:tblGrid>
-        <w:gridCol w:w="1307"/>
-        <w:gridCol w:w="1702"/>
-        <w:gridCol w:w="1199"/>
-        <w:gridCol w:w="1148"/>
-        <w:gridCol w:w="1286"/>
-        <w:gridCol w:w="1376"/>
-        <w:gridCol w:w="1329"/>
+        <w:gridCol w:w="1425"/>
+        <w:gridCol w:w="1862"/>
+        <w:gridCol w:w="1305"/>
+        <w:gridCol w:w="1248"/>
+        <w:gridCol w:w="1401"/>
+        <w:gridCol w:w="1501"/>
       </w:tblGrid>
       <w:tr>
         <w:tc>
           <w:tcPr>
-            <w:tcW w:w="1335" w:type="dxa"/>
+            <w:tcW w:w="1307" w:type="dxa"/>
           </w:tcPr>
           <w:p>
             <w:pPr>
@@ -11233,14 +11245,13 @@
               </w:rPr>
             </w:pPr>
             <w:r>
-              <w:lastRenderedPageBreak/>
               <w:t>EMPLOYEE_ID</w:t>
             </w:r>
           </w:p>
         </w:tc>
         <w:tc>
           <w:tcPr>
-            <w:tcW w:w="1335" w:type="dxa"/>
+            <w:tcW w:w="1702" w:type="dxa"/>
           </w:tcPr>
           <w:p>
             <w:pPr>
@@ -11256,7 +11267,7 @@
         </w:tc>
         <w:tc>
           <w:tcPr>
-            <w:tcW w:w="1335" w:type="dxa"/>
+            <w:tcW w:w="1199" w:type="dxa"/>
           </w:tcPr>
           <w:p>
             <w:pPr>
@@ -11272,7 +11283,7 @@
         </w:tc>
         <w:tc>
           <w:tcPr>
-            <w:tcW w:w="1335" w:type="dxa"/>
+            <w:tcW w:w="1148" w:type="dxa"/>
           </w:tcPr>
           <w:p>
             <w:pPr>
@@ -11288,7 +11299,7 @@
         </w:tc>
         <w:tc>
           <w:tcPr>
-            <w:tcW w:w="1335" w:type="dxa"/>
+            <w:tcW w:w="1286" w:type="dxa"/>
           </w:tcPr>
           <w:p>
             <w:pPr>
@@ -11304,7 +11315,7 @@
         </w:tc>
         <w:tc>
           <w:tcPr>
-            <w:tcW w:w="1336" w:type="dxa"/>
+            <w:tcW w:w="1376" w:type="dxa"/>
           </w:tcPr>
           <w:p>
             <w:pPr>
@@ -11315,22 +11326,6 @@
             </w:pPr>
             <w:r>
               <w:t>POSITION</w:t>
-            </w:r>
-          </w:p>
-        </w:tc>
-        <w:tc>
-          <w:tcPr>
-            <w:tcW w:w="1336" w:type="dxa"/>
-          </w:tcPr>
-          <w:p>
-            <w:pPr>
-              <w:pStyle w:val="a2"/>
-              <w:rPr>
-                <w:lang w:val="en-GB"/>
-              </w:rPr>
-            </w:pPr>
-            <w:r>
-              <w:t>SHIFT_ID</w:t>
             </w:r>
           </w:p>
         </w:tc>
@@ -11338,7 +11333,7 @@
       <w:tr>
         <w:tc>
           <w:tcPr>
-            <w:tcW w:w="1335" w:type="dxa"/>
+            <w:tcW w:w="1307" w:type="dxa"/>
           </w:tcPr>
           <w:p>
             <w:pPr>
@@ -11357,7 +11352,7 @@
         </w:tc>
         <w:tc>
           <w:tcPr>
-            <w:tcW w:w="1335" w:type="dxa"/>
+            <w:tcW w:w="1702" w:type="dxa"/>
           </w:tcPr>
           <w:p>
             <w:pPr>
@@ -11373,7 +11368,7 @@
         </w:tc>
         <w:tc>
           <w:tcPr>
-            <w:tcW w:w="1335" w:type="dxa"/>
+            <w:tcW w:w="1199" w:type="dxa"/>
           </w:tcPr>
           <w:p>
             <w:pPr>
@@ -11391,7 +11386,7 @@
         </w:tc>
         <w:tc>
           <w:tcPr>
-            <w:tcW w:w="1335" w:type="dxa"/>
+            <w:tcW w:w="1148" w:type="dxa"/>
           </w:tcPr>
           <w:p>
             <w:pPr>
@@ -11409,7 +11404,7 @@
         </w:tc>
         <w:tc>
           <w:tcPr>
-            <w:tcW w:w="1335" w:type="dxa"/>
+            <w:tcW w:w="1286" w:type="dxa"/>
           </w:tcPr>
           <w:p>
             <w:pPr>
@@ -11425,7 +11420,7 @@
         </w:tc>
         <w:tc>
           <w:tcPr>
-            <w:tcW w:w="1336" w:type="dxa"/>
+            <w:tcW w:w="1376" w:type="dxa"/>
           </w:tcPr>
           <w:p>
             <w:pPr>
@@ -11437,31 +11432,13 @@
             <w:r>
               <w:t>cashier</w:t>
             </w:r>
-          </w:p>
-        </w:tc>
-        <w:tc>
-          <w:tcPr>
-            <w:tcW w:w="1336" w:type="dxa"/>
-          </w:tcPr>
-          <w:p>
-            <w:pPr>
-              <w:pStyle w:val="a2"/>
-              <w:rPr>
-                <w:lang w:val="en-GB"/>
-              </w:rPr>
-            </w:pPr>
-            <w:proofErr w:type="spellStart"/>
-            <w:r>
-              <w:t>shift_morning</w:t>
-            </w:r>
-            <w:proofErr w:type="spellEnd"/>
           </w:p>
         </w:tc>
       </w:tr>
       <w:tr>
         <w:tc>
           <w:tcPr>
-            <w:tcW w:w="1335" w:type="dxa"/>
+            <w:tcW w:w="1307" w:type="dxa"/>
           </w:tcPr>
           <w:p>
             <w:pPr>
@@ -11474,13 +11451,14 @@
               <w:rPr>
                 <w:lang w:val="uk-UA"/>
               </w:rPr>
+              <w:lastRenderedPageBreak/>
               <w:t>2</w:t>
             </w:r>
           </w:p>
         </w:tc>
         <w:tc>
           <w:tcPr>
-            <w:tcW w:w="1335" w:type="dxa"/>
+            <w:tcW w:w="1702" w:type="dxa"/>
           </w:tcPr>
           <w:p>
             <w:pPr>
@@ -11496,7 +11474,7 @@
         </w:tc>
         <w:tc>
           <w:tcPr>
-            <w:tcW w:w="1335" w:type="dxa"/>
+            <w:tcW w:w="1199" w:type="dxa"/>
           </w:tcPr>
           <w:p>
             <w:pPr>
@@ -11514,7 +11492,7 @@
         </w:tc>
         <w:tc>
           <w:tcPr>
-            <w:tcW w:w="1335" w:type="dxa"/>
+            <w:tcW w:w="1148" w:type="dxa"/>
           </w:tcPr>
           <w:p>
             <w:pPr>
@@ -11532,7 +11510,7 @@
         </w:tc>
         <w:tc>
           <w:tcPr>
-            <w:tcW w:w="1335" w:type="dxa"/>
+            <w:tcW w:w="1286" w:type="dxa"/>
           </w:tcPr>
           <w:p>
             <w:pPr>
@@ -11548,7 +11526,7 @@
         </w:tc>
         <w:tc>
           <w:tcPr>
-            <w:tcW w:w="1336" w:type="dxa"/>
+            <w:tcW w:w="1376" w:type="dxa"/>
           </w:tcPr>
           <w:p>
             <w:pPr>
@@ -11560,24 +11538,6 @@
             <w:proofErr w:type="spellStart"/>
             <w:r>
               <w:t>senior_cashier</w:t>
-            </w:r>
-            <w:proofErr w:type="spellEnd"/>
-          </w:p>
-        </w:tc>
-        <w:tc>
-          <w:tcPr>
-            <w:tcW w:w="1336" w:type="dxa"/>
-          </w:tcPr>
-          <w:p>
-            <w:pPr>
-              <w:pStyle w:val="a2"/>
-              <w:rPr>
-                <w:lang w:val="en-GB"/>
-              </w:rPr>
-            </w:pPr>
-            <w:proofErr w:type="spellStart"/>
-            <w:r>
-              <w:t>shift_morning</w:t>
             </w:r>
             <w:proofErr w:type="spellEnd"/>
           </w:p>
@@ -13820,6 +13780,7 @@
         <w:pStyle w:val="a2"/>
         <w:rPr>
           <w:b/>
+          <w:lang w:val="en-GB"/>
         </w:rPr>
       </w:pPr>
       <w:r>
@@ -13827,13 +13788,7 @@
           <w:b/>
           <w:lang w:val="en-GB"/>
         </w:rPr>
-        <w:t>DIM_J</w:t>
-      </w:r>
-      <w:r>
-        <w:rPr>
-          <w:b/>
-        </w:rPr>
-        <w:t>UNK_TRANSACTION_CONTEXT</w:t>
+        <w:t>DIM_JUNK_CONTEXT</w:t>
       </w:r>
     </w:p>
     <w:p>
@@ -14074,7 +14029,6 @@
               <w:pStyle w:val="a2"/>
             </w:pPr>
             <w:r>
-              <w:lastRenderedPageBreak/>
               <w:t>SALES_CHANNEL</w:t>
             </w:r>
           </w:p>
@@ -14169,6 +14123,7 @@
               <w:pStyle w:val="a2"/>
             </w:pPr>
             <w:r>
+              <w:lastRenderedPageBreak/>
               <w:t>DEVICE_TYPE</w:t>
             </w:r>
           </w:p>
@@ -14384,6 +14339,59 @@
           </w:p>
         </w:tc>
       </w:tr>
+      <w:tr>
+        <w:trPr>
+          <w:trHeight w:val="432"/>
+        </w:trPr>
+        <w:tc>
+          <w:tcPr>
+            <w:tcW w:w="3073" w:type="dxa"/>
+          </w:tcPr>
+          <w:p>
+            <w:pPr>
+              <w:pStyle w:val="a2"/>
+            </w:pPr>
+            <w:r>
+              <w:t>SHIFT_NAME</w:t>
+            </w:r>
+          </w:p>
+        </w:tc>
+        <w:tc>
+          <w:tcPr>
+            <w:tcW w:w="3330" w:type="dxa"/>
+          </w:tcPr>
+          <w:p>
+            <w:pPr>
+              <w:pStyle w:val="a2"/>
+              <w:rPr>
+                <w:lang w:val="en-GB"/>
+              </w:rPr>
+            </w:pPr>
+            <w:r>
+              <w:t xml:space="preserve">Indicates time of shift when </w:t>
+            </w:r>
+            <w:r>
+              <w:rPr>
+                <w:lang w:val="en-GB"/>
+              </w:rPr>
+              <w:t>purchase was made</w:t>
+            </w:r>
+          </w:p>
+        </w:tc>
+        <w:tc>
+          <w:tcPr>
+            <w:tcW w:w="2790" w:type="dxa"/>
+          </w:tcPr>
+          <w:p>
+            <w:pPr>
+              <w:pStyle w:val="a2"/>
+            </w:pPr>
+            <w:r>
+              <w:t>VARCHAR</w:t>
+            </w:r>
+          </w:p>
+        </w:tc>
+      </w:tr>
     </w:tbl>
     <w:p>
       <w:pPr>
@@ -14397,22 +14405,24 @@
       <w:tblPr>
         <w:tblStyle w:val="af7"/>
         <w:tblW w:w="0" w:type="auto"/>
+        <w:tblLayout w:type="fixed"/>
         <w:tblLook w:val="04A0" w:firstRow="1" w:lastRow="0" w:firstColumn="1" w:lastColumn="0" w:noHBand="0" w:noVBand="1"/>
       </w:tblPr>
       <w:tblGrid>
-        <w:gridCol w:w="1332"/>
-        <w:gridCol w:w="1177"/>
-        <w:gridCol w:w="1124"/>
-        <w:gridCol w:w="998"/>
-        <w:gridCol w:w="1335"/>
+        <w:gridCol w:w="988"/>
+        <w:gridCol w:w="992"/>
+        <w:gridCol w:w="1134"/>
+        <w:gridCol w:w="992"/>
+        <w:gridCol w:w="1134"/>
         <w:gridCol w:w="1418"/>
-        <w:gridCol w:w="897"/>
-        <w:gridCol w:w="1066"/>
+        <w:gridCol w:w="850"/>
+        <w:gridCol w:w="992"/>
+        <w:gridCol w:w="847"/>
       </w:tblGrid>
       <w:tr>
         <w:tc>
           <w:tcPr>
-            <w:tcW w:w="1332" w:type="dxa"/>
+            <w:tcW w:w="988" w:type="dxa"/>
           </w:tcPr>
           <w:p>
             <w:pPr>
@@ -14425,7 +14435,7 @@
         </w:tc>
         <w:tc>
           <w:tcPr>
-            <w:tcW w:w="1177" w:type="dxa"/>
+            <w:tcW w:w="992" w:type="dxa"/>
           </w:tcPr>
           <w:p>
             <w:pPr>
@@ -14438,7 +14448,7 @@
         </w:tc>
         <w:tc>
           <w:tcPr>
-            <w:tcW w:w="1124" w:type="dxa"/>
+            <w:tcW w:w="1134" w:type="dxa"/>
           </w:tcPr>
           <w:p>
             <w:pPr>
@@ -14451,7 +14461,7 @@
         </w:tc>
         <w:tc>
           <w:tcPr>
-            <w:tcW w:w="998" w:type="dxa"/>
+            <w:tcW w:w="992" w:type="dxa"/>
           </w:tcPr>
           <w:p>
             <w:pPr>
@@ -14464,7 +14474,7 @@
         </w:tc>
         <w:tc>
           <w:tcPr>
-            <w:tcW w:w="1335" w:type="dxa"/>
+            <w:tcW w:w="1134" w:type="dxa"/>
           </w:tcPr>
           <w:p>
             <w:pPr>
@@ -14490,7 +14500,7 @@
         </w:tc>
         <w:tc>
           <w:tcPr>
-            <w:tcW w:w="897" w:type="dxa"/>
+            <w:tcW w:w="850" w:type="dxa"/>
           </w:tcPr>
           <w:p>
             <w:pPr>
@@ -14503,7 +14513,7 @@
         </w:tc>
         <w:tc>
           <w:tcPr>
-            <w:tcW w:w="1066" w:type="dxa"/>
+            <w:tcW w:w="992" w:type="dxa"/>
           </w:tcPr>
           <w:p>
             <w:pPr>
@@ -14513,12 +14523,26 @@
               <w:t>RECEIPT_TYPE</w:t>
             </w:r>
           </w:p>
+        </w:tc>
+        <w:tc>
+          <w:tcPr>
+            <w:tcW w:w="847" w:type="dxa"/>
+          </w:tcPr>
+          <w:p>
+            <w:pPr>
+              <w:pStyle w:val="a2"/>
+            </w:pPr>
+            <w:r>
+              <w:t>SHIFT_NAME</w:t>
+            </w:r>
+          </w:p>
+          <w:p/>
         </w:tc>
       </w:tr>
       <w:tr>
         <w:tc>
           <w:tcPr>
-            <w:tcW w:w="1332" w:type="dxa"/>
+            <w:tcW w:w="988" w:type="dxa"/>
           </w:tcPr>
           <w:p>
             <w:pPr>
@@ -14537,7 +14561,7 @@
         </w:tc>
         <w:tc>
           <w:tcPr>
-            <w:tcW w:w="1177" w:type="dxa"/>
+            <w:tcW w:w="992" w:type="dxa"/>
           </w:tcPr>
           <w:p>
             <w:pPr>
@@ -14556,7 +14580,7 @@
         </w:tc>
         <w:tc>
           <w:tcPr>
-            <w:tcW w:w="1124" w:type="dxa"/>
+            <w:tcW w:w="1134" w:type="dxa"/>
           </w:tcPr>
           <w:p>
             <w:pPr>
@@ -14572,7 +14596,7 @@
         </w:tc>
         <w:tc>
           <w:tcPr>
-            <w:tcW w:w="998" w:type="dxa"/>
+            <w:tcW w:w="992" w:type="dxa"/>
             <w:vAlign w:val="bottom"/>
           </w:tcPr>
           <w:p>
@@ -14589,14 +14613,19 @@
         </w:tc>
         <w:tc>
           <w:tcPr>
-            <w:tcW w:w="1335" w:type="dxa"/>
-          </w:tcPr>
-          <w:p>
-            <w:pPr>
-              <w:pStyle w:val="a2"/>
-            </w:pPr>
-            <w:r>
-              <w:t>null</w:t>
+            <w:tcW w:w="1134" w:type="dxa"/>
+          </w:tcPr>
+          <w:p>
+            <w:pPr>
+              <w:pStyle w:val="a2"/>
+            </w:pPr>
+            <w:proofErr w:type="spellStart"/>
+            <w:r>
+              <w:t>n.a</w:t>
+            </w:r>
+            <w:proofErr w:type="spellEnd"/>
+            <w:r>
+              <w:t>.</w:t>
             </w:r>
           </w:p>
         </w:tc>
@@ -14608,34 +14637,67 @@
             <w:pPr>
               <w:pStyle w:val="a2"/>
             </w:pPr>
-            <w:r>
-              <w:t>null</w:t>
-            </w:r>
-          </w:p>
-        </w:tc>
-        <w:tc>
-          <w:tcPr>
-            <w:tcW w:w="897" w:type="dxa"/>
-          </w:tcPr>
-          <w:p>
-            <w:pPr>
-              <w:pStyle w:val="a2"/>
-            </w:pPr>
-            <w:r>
-              <w:t>null</w:t>
-            </w:r>
-          </w:p>
-        </w:tc>
-        <w:tc>
-          <w:tcPr>
-            <w:tcW w:w="1066" w:type="dxa"/>
-          </w:tcPr>
-          <w:p>
-            <w:pPr>
-              <w:pStyle w:val="a2"/>
-            </w:pPr>
-            <w:r>
-              <w:t>null</w:t>
+            <w:proofErr w:type="spellStart"/>
+            <w:r>
+              <w:t>n.a</w:t>
+            </w:r>
+            <w:proofErr w:type="spellEnd"/>
+            <w:r>
+              <w:t>.</w:t>
+            </w:r>
+          </w:p>
+        </w:tc>
+        <w:tc>
+          <w:tcPr>
+            <w:tcW w:w="850" w:type="dxa"/>
+          </w:tcPr>
+          <w:p>
+            <w:pPr>
+              <w:pStyle w:val="a2"/>
+            </w:pPr>
+            <w:proofErr w:type="spellStart"/>
+            <w:r>
+              <w:t>n.a</w:t>
+            </w:r>
+            <w:proofErr w:type="spellEnd"/>
+            <w:r>
+              <w:t>.</w:t>
+            </w:r>
+          </w:p>
+        </w:tc>
+        <w:tc>
+          <w:tcPr>
+            <w:tcW w:w="992" w:type="dxa"/>
+          </w:tcPr>
+          <w:p>
+            <w:pPr>
+              <w:pStyle w:val="a2"/>
+            </w:pPr>
+            <w:proofErr w:type="spellStart"/>
+            <w:r>
+              <w:t>n.a</w:t>
+            </w:r>
+            <w:proofErr w:type="spellEnd"/>
+            <w:r>
+              <w:t>.</w:t>
+            </w:r>
+          </w:p>
+        </w:tc>
+        <w:tc>
+          <w:tcPr>
+            <w:tcW w:w="847" w:type="dxa"/>
+          </w:tcPr>
+          <w:p>
+            <w:pPr>
+              <w:pStyle w:val="a2"/>
+            </w:pPr>
+            <w:proofErr w:type="spellStart"/>
+            <w:r>
+              <w:t>n.a</w:t>
+            </w:r>
+            <w:proofErr w:type="spellEnd"/>
+            <w:r>
+              <w:t>.</w:t>
             </w:r>
           </w:p>
         </w:tc>
@@ -14643,7 +14705,7 @@
       <w:tr>
         <w:tc>
           <w:tcPr>
-            <w:tcW w:w="1332" w:type="dxa"/>
+            <w:tcW w:w="988" w:type="dxa"/>
           </w:tcPr>
           <w:p>
             <w:pPr>
@@ -14662,7 +14724,7 @@
         </w:tc>
         <w:tc>
           <w:tcPr>
-            <w:tcW w:w="1177" w:type="dxa"/>
+            <w:tcW w:w="992" w:type="dxa"/>
           </w:tcPr>
           <w:p>
             <w:pPr>
@@ -14683,7 +14745,7 @@
         </w:tc>
         <w:tc>
           <w:tcPr>
-            <w:tcW w:w="1124" w:type="dxa"/>
+            <w:tcW w:w="1134" w:type="dxa"/>
           </w:tcPr>
           <w:p>
             <w:pPr>
@@ -14699,21 +14761,26 @@
         </w:tc>
         <w:tc>
           <w:tcPr>
-            <w:tcW w:w="998" w:type="dxa"/>
+            <w:tcW w:w="992" w:type="dxa"/>
             <w:vAlign w:val="bottom"/>
           </w:tcPr>
           <w:p>
             <w:pPr>
               <w:pStyle w:val="a2"/>
             </w:pPr>
-            <w:r>
-              <w:t>null</w:t>
-            </w:r>
-          </w:p>
-        </w:tc>
-        <w:tc>
-          <w:tcPr>
-            <w:tcW w:w="1335" w:type="dxa"/>
+            <w:proofErr w:type="spellStart"/>
+            <w:r>
+              <w:t>n.a</w:t>
+            </w:r>
+            <w:proofErr w:type="spellEnd"/>
+            <w:r>
+              <w:t>.</w:t>
+            </w:r>
+          </w:p>
+        </w:tc>
+        <w:tc>
+          <w:tcPr>
+            <w:tcW w:w="1134" w:type="dxa"/>
           </w:tcPr>
           <w:p>
             <w:pPr>
@@ -14735,14 +14802,19 @@
             <w:pPr>
               <w:pStyle w:val="a2"/>
             </w:pPr>
-            <w:r>
-              <w:t>null</w:t>
-            </w:r>
-          </w:p>
-        </w:tc>
-        <w:tc>
-          <w:tcPr>
-            <w:tcW w:w="897" w:type="dxa"/>
+            <w:proofErr w:type="spellStart"/>
+            <w:r>
+              <w:t>n.a</w:t>
+            </w:r>
+            <w:proofErr w:type="spellEnd"/>
+            <w:r>
+              <w:t>.</w:t>
+            </w:r>
+          </w:p>
+        </w:tc>
+        <w:tc>
+          <w:tcPr>
+            <w:tcW w:w="850" w:type="dxa"/>
           </w:tcPr>
           <w:p>
             <w:pPr>
@@ -14758,7 +14830,7 @@
         </w:tc>
         <w:tc>
           <w:tcPr>
-            <w:tcW w:w="1066" w:type="dxa"/>
+            <w:tcW w:w="992" w:type="dxa"/>
           </w:tcPr>
           <w:p>
             <w:pPr>
@@ -14770,18 +14842,31 @@
               </w:rPr>
               <w:t>paper</w:t>
             </w:r>
+          </w:p>
+        </w:tc>
+        <w:tc>
+          <w:tcPr>
+            <w:tcW w:w="847" w:type="dxa"/>
+          </w:tcPr>
+          <w:p>
+            <w:pPr>
+              <w:pStyle w:val="a2"/>
+              <w:rPr>
+                <w:rFonts w:ascii="Arial" w:hAnsi="Arial" w:cs="Arial"/>
+              </w:rPr>
+            </w:pPr>
+            <w:proofErr w:type="spellStart"/>
+            <w:r>
+              <w:rPr>
+                <w:rFonts w:ascii="Arial" w:hAnsi="Arial" w:cs="Arial"/>
+              </w:rPr>
+              <w:t>shift_day</w:t>
+            </w:r>
+            <w:proofErr w:type="spellEnd"/>
           </w:p>
         </w:tc>
       </w:tr>
     </w:tbl>
-    <w:p>
-      <w:pPr>
-        <w:pStyle w:val="a2"/>
-        <w:rPr>
-          <w:b/>
-        </w:rPr>
-      </w:pPr>
-    </w:p>
     <w:p>
       <w:pPr>
         <w:pStyle w:val="a2"/>
@@ -14799,30 +14884,44 @@
           <w:szCs w:val="24"/>
           <w:u w:val="single"/>
         </w:rPr>
-        <w:t>F</w:t>
-      </w:r>
-      <w:r>
+        <w:t>DIM_TERMINALS</w:t>
+      </w:r>
+    </w:p>
+    <w:p>
+      <w:pPr>
+        <w:pStyle w:val="a2"/>
         <w:rPr>
           <w:b/>
           <w:sz w:val="24"/>
           <w:szCs w:val="24"/>
           <w:u w:val="single"/>
         </w:rPr>
-        <w:t>CT_SALES</w:t>
-      </w:r>
-    </w:p>
-    <w:p>
-      <w:pPr>
-        <w:pStyle w:val="a2"/>
-        <w:rPr>
-          <w:lang w:val="uk-UA"/>
-        </w:rPr>
-      </w:pPr>
-      <w:r>
-        <w:t xml:space="preserve">Stores unified sales measures for both channels </w:t>
-      </w:r>
-      <w:r>
-        <w:t xml:space="preserve">with keys to shared dimensions </w:t>
+      </w:pPr>
+      <w:r>
+        <w:rPr>
+          <w:lang w:val="en-GB"/>
+        </w:rPr>
+        <w:t>R</w:t>
+      </w:r>
+      <w:proofErr w:type="spellStart"/>
+      <w:r>
+        <w:t>epresents</w:t>
+      </w:r>
+      <w:proofErr w:type="spellEnd"/>
+      <w:r>
+        <w:t xml:space="preserve"> point-of-sale terminals used to </w:t>
+      </w:r>
+      <w:proofErr w:type="gramStart"/>
+      <w:r>
+        <w:t>process offline sales transactions</w:t>
+      </w:r>
+      <w:proofErr w:type="gramEnd"/>
+      <w:r>
+        <w:t>.</w:t>
+      </w:r>
+      <w:r>
+        <w:br/>
+        <w:t>This dimension supports operational analysis by terminal type and helps evaluate the performance and utilization of POS infrastructure.</w:t>
       </w:r>
     </w:p>
     <w:tbl>
@@ -14941,44 +15040,69 @@
       </w:tr>
       <w:tr>
         <w:trPr>
-          <w:trHeight w:val="432"/>
+          <w:trHeight w:val="292"/>
         </w:trPr>
         <w:tc>
           <w:tcPr>
             <w:tcW w:w="3073" w:type="dxa"/>
-          </w:tcPr>
-          <w:p>
-            <w:pPr>
-              <w:pStyle w:val="a2"/>
-            </w:pPr>
-            <w:r>
-              <w:t>DATE_ID</w:t>
+            <w:shd w:val="clear" w:color="auto" w:fill="auto"/>
+          </w:tcPr>
+          <w:p>
+            <w:pPr>
+              <w:pStyle w:val="a2"/>
+              <w:widowControl w:val="0"/>
+              <w:spacing w:line="360" w:lineRule="auto"/>
+              <w:rPr>
+                <w:color w:val="auto"/>
+                <w:sz w:val="18"/>
+                <w:szCs w:val="18"/>
+                <w:lang w:val="uk-UA"/>
+              </w:rPr>
+            </w:pPr>
+            <w:r>
+              <w:t>TERMINAL_ID BIGINT PK</w:t>
             </w:r>
           </w:p>
         </w:tc>
         <w:tc>
           <w:tcPr>
             <w:tcW w:w="3330" w:type="dxa"/>
-          </w:tcPr>
-          <w:p>
-            <w:pPr>
-              <w:pStyle w:val="a2"/>
-            </w:pPr>
-            <w:r>
-              <w:t>FK to DIM_TIME (YYYYMMDD)</w:t>
+            <w:shd w:val="clear" w:color="auto" w:fill="auto"/>
+          </w:tcPr>
+          <w:p>
+            <w:pPr>
+              <w:pStyle w:val="a2"/>
+              <w:widowControl w:val="0"/>
+              <w:spacing w:line="360" w:lineRule="auto"/>
+              <w:rPr>
+                <w:color w:val="FFFFFF" w:themeColor="background1"/>
+                <w:sz w:val="18"/>
+                <w:szCs w:val="18"/>
+              </w:rPr>
+            </w:pPr>
+            <w:r>
+              <w:t>Surrogate key of delivery service provider</w:t>
             </w:r>
           </w:p>
         </w:tc>
         <w:tc>
           <w:tcPr>
             <w:tcW w:w="2790" w:type="dxa"/>
-          </w:tcPr>
-          <w:p>
-            <w:pPr>
-              <w:pStyle w:val="a2"/>
-            </w:pPr>
-            <w:r>
-              <w:t>INT</w:t>
+            <w:shd w:val="clear" w:color="auto" w:fill="auto"/>
+          </w:tcPr>
+          <w:p>
+            <w:pPr>
+              <w:pStyle w:val="a2"/>
+              <w:widowControl w:val="0"/>
+              <w:spacing w:line="360" w:lineRule="auto"/>
+              <w:rPr>
+                <w:color w:val="FFFFFF" w:themeColor="background1"/>
+                <w:sz w:val="18"/>
+                <w:szCs w:val="18"/>
+              </w:rPr>
+            </w:pPr>
+            <w:r>
+              <w:t>BIGINT</w:t>
             </w:r>
           </w:p>
         </w:tc>
@@ -14996,7 +15120,7 @@
               <w:pStyle w:val="a2"/>
             </w:pPr>
             <w:r>
-              <w:t>CUSTOMER_ID</w:t>
+              <w:t>TERMINAL_SRC_ID</w:t>
             </w:r>
           </w:p>
         </w:tc>
@@ -15007,9 +15131,15 @@
           <w:p>
             <w:pPr>
               <w:pStyle w:val="a2"/>
-            </w:pPr>
-            <w:r>
-              <w:t>FK to DIM_CUSTOMER</w:t>
+              <w:tabs>
+                <w:tab w:val="left" w:pos="980"/>
+              </w:tabs>
+              <w:rPr>
+                <w:lang w:val="uk-UA"/>
+              </w:rPr>
+            </w:pPr>
+            <w:r>
+              <w:t>Natural id of the terminal</w:t>
             </w:r>
           </w:p>
         </w:tc>
@@ -15022,7 +15152,7 @@
               <w:pStyle w:val="a2"/>
             </w:pPr>
             <w:r>
-              <w:t>BIGINT</w:t>
+              <w:t>VARCHAR</w:t>
             </w:r>
           </w:p>
         </w:tc>
@@ -15040,7 +15170,13 @@
               <w:pStyle w:val="a2"/>
             </w:pPr>
             <w:r>
-              <w:t>PRODUCT_ID</w:t>
+              <w:rPr>
+                <w:lang w:val="en-GB"/>
+              </w:rPr>
+              <w:t>T</w:t>
+            </w:r>
+            <w:r>
+              <w:t>ERMINAL_TYPE_NAME</w:t>
             </w:r>
           </w:p>
         </w:tc>
@@ -15053,7 +15189,7 @@
               <w:pStyle w:val="a2"/>
             </w:pPr>
             <w:r>
-              <w:t>FK to DIM_PRODUCT</w:t>
+              <w:t>Type of the terminal</w:t>
             </w:r>
           </w:p>
         </w:tc>
@@ -15066,7 +15202,182 @@
               <w:pStyle w:val="a2"/>
             </w:pPr>
             <w:r>
-              <w:t>BIGINT</w:t>
+              <w:t>VARCHAR</w:t>
+            </w:r>
+          </w:p>
+        </w:tc>
+      </w:tr>
+    </w:tbl>
+    <w:p>
+      <w:pPr>
+        <w:pStyle w:val="a2"/>
+        <w:rPr>
+          <w:b/>
+          <w:sz w:val="24"/>
+          <w:szCs w:val="24"/>
+          <w:u w:val="single"/>
+        </w:rPr>
+      </w:pPr>
+    </w:p>
+    <w:p>
+      <w:pPr>
+        <w:pStyle w:val="a2"/>
+        <w:rPr>
+          <w:b/>
+          <w:lang w:val="uk-UA"/>
+        </w:rPr>
+      </w:pPr>
+    </w:p>
+    <w:p>
+      <w:pPr>
+        <w:pStyle w:val="a2"/>
+        <w:rPr>
+          <w:b/>
+          <w:sz w:val="24"/>
+          <w:szCs w:val="24"/>
+          <w:u w:val="single"/>
+        </w:rPr>
+      </w:pPr>
+      <w:r>
+        <w:rPr>
+          <w:b/>
+          <w:sz w:val="24"/>
+          <w:szCs w:val="24"/>
+          <w:u w:val="single"/>
+        </w:rPr>
+        <w:t>F</w:t>
+      </w:r>
+      <w:r>
+        <w:rPr>
+          <w:b/>
+          <w:sz w:val="24"/>
+          <w:szCs w:val="24"/>
+          <w:u w:val="single"/>
+        </w:rPr>
+        <w:t>CT_SALES</w:t>
+      </w:r>
+    </w:p>
+    <w:p>
+      <w:pPr>
+        <w:pStyle w:val="a2"/>
+        <w:rPr>
+          <w:lang w:val="uk-UA"/>
+        </w:rPr>
+      </w:pPr>
+      <w:r>
+        <w:t xml:space="preserve">Stores unified sales measures for both channels with keys to shared dimensions </w:t>
+      </w:r>
+    </w:p>
+    <w:tbl>
+      <w:tblPr>
+        <w:tblW w:w="0" w:type="auto"/>
+        <w:tblInd w:w="-5" w:type="dxa"/>
+        <w:tblBorders>
+          <w:top w:val="single" w:sz="4" w:space="0" w:color="76CDD8"/>
+          <w:left w:val="single" w:sz="4" w:space="0" w:color="76CDD8"/>
+          <w:bottom w:val="single" w:sz="4" w:space="0" w:color="76CDD8"/>
+          <w:right w:val="single" w:sz="4" w:space="0" w:color="76CDD8"/>
+          <w:insideH w:val="single" w:sz="4" w:space="0" w:color="76CDD8"/>
+          <w:insideV w:val="single" w:sz="4" w:space="0" w:color="76CDD8"/>
+        </w:tblBorders>
+        <w:tblLayout w:type="fixed"/>
+        <w:tblLook w:val="0000" w:firstRow="0" w:lastRow="0" w:firstColumn="0" w:lastColumn="0" w:noHBand="0" w:noVBand="0"/>
+      </w:tblPr>
+      <w:tblGrid>
+        <w:gridCol w:w="3073"/>
+        <w:gridCol w:w="3330"/>
+        <w:gridCol w:w="2790"/>
+      </w:tblGrid>
+      <w:tr>
+        <w:trPr>
+          <w:trHeight w:val="292"/>
+        </w:trPr>
+        <w:tc>
+          <w:tcPr>
+            <w:tcW w:w="3073" w:type="dxa"/>
+            <w:shd w:val="clear" w:color="auto" w:fill="76CDD8"/>
+          </w:tcPr>
+          <w:p>
+            <w:pPr>
+              <w:pStyle w:val="a2"/>
+              <w:widowControl w:val="0"/>
+              <w:spacing w:line="360" w:lineRule="auto"/>
+              <w:jc w:val="center"/>
+              <w:rPr>
+                <w:color w:val="FFFFFF" w:themeColor="background1"/>
+                <w:sz w:val="18"/>
+                <w:szCs w:val="18"/>
+              </w:rPr>
+            </w:pPr>
+            <w:r>
+              <w:rPr>
+                <w:color w:val="FFFFFF" w:themeColor="background1"/>
+                <w:sz w:val="18"/>
+                <w:szCs w:val="18"/>
+              </w:rPr>
+              <w:t xml:space="preserve">Column </w:t>
+            </w:r>
+            <w:r>
+              <w:rPr>
+                <w:color w:val="FFFFFF" w:themeColor="background1"/>
+                <w:sz w:val="18"/>
+                <w:szCs w:val="18"/>
+              </w:rPr>
+              <w:t xml:space="preserve">name </w:t>
+            </w:r>
+          </w:p>
+        </w:tc>
+        <w:tc>
+          <w:tcPr>
+            <w:tcW w:w="3330" w:type="dxa"/>
+            <w:shd w:val="clear" w:color="auto" w:fill="76CDD8"/>
+          </w:tcPr>
+          <w:p>
+            <w:pPr>
+              <w:pStyle w:val="a2"/>
+              <w:widowControl w:val="0"/>
+              <w:spacing w:line="360" w:lineRule="auto"/>
+              <w:jc w:val="center"/>
+              <w:rPr>
+                <w:color w:val="FFFFFF" w:themeColor="background1"/>
+                <w:sz w:val="18"/>
+                <w:szCs w:val="18"/>
+              </w:rPr>
+            </w:pPr>
+            <w:r>
+              <w:rPr>
+                <w:color w:val="FFFFFF" w:themeColor="background1"/>
+                <w:sz w:val="18"/>
+                <w:szCs w:val="18"/>
+              </w:rPr>
+              <w:t xml:space="preserve">Description </w:t>
+            </w:r>
+          </w:p>
+        </w:tc>
+        <w:tc>
+          <w:tcPr>
+            <w:tcW w:w="2790" w:type="dxa"/>
+            <w:shd w:val="clear" w:color="auto" w:fill="76CDD8"/>
+          </w:tcPr>
+          <w:p>
+            <w:pPr>
+              <w:pStyle w:val="a2"/>
+              <w:widowControl w:val="0"/>
+              <w:spacing w:line="360" w:lineRule="auto"/>
+              <w:jc w:val="center"/>
+              <w:rPr>
+                <w:color w:val="FFFFFF" w:themeColor="background1"/>
+                <w:sz w:val="18"/>
+                <w:szCs w:val="18"/>
+              </w:rPr>
+            </w:pPr>
+            <w:r>
+              <w:rPr>
+                <w:color w:val="FFFFFF" w:themeColor="background1"/>
+                <w:sz w:val="18"/>
+                <w:szCs w:val="18"/>
+              </w:rPr>
+              <w:t xml:space="preserve">Data Type </w:t>
             </w:r>
           </w:p>
         </w:tc>
@@ -15084,7 +15395,7 @@
               <w:pStyle w:val="a2"/>
             </w:pPr>
             <w:r>
-              <w:t>PROMOTION_ID</w:t>
+              <w:t>DATE_ID</w:t>
             </w:r>
           </w:p>
         </w:tc>
@@ -15097,7 +15408,7 @@
               <w:pStyle w:val="a2"/>
             </w:pPr>
             <w:r>
-              <w:t>FK to DIM_PROMOTION</w:t>
+              <w:t>FK to DIM_TIME (YYYYMMDD)</w:t>
             </w:r>
           </w:p>
         </w:tc>
@@ -15110,7 +15421,7 @@
               <w:pStyle w:val="a2"/>
             </w:pPr>
             <w:r>
-              <w:t>BIGINT</w:t>
+              <w:t>INT</w:t>
             </w:r>
           </w:p>
         </w:tc>
@@ -15128,7 +15439,7 @@
               <w:pStyle w:val="a2"/>
             </w:pPr>
             <w:r>
-              <w:t>DELIVERY_PROVIDER_ID</w:t>
+              <w:t>CUSTOMER_ID</w:t>
             </w:r>
           </w:p>
         </w:tc>
@@ -15141,7 +15452,7 @@
               <w:pStyle w:val="a2"/>
             </w:pPr>
             <w:r>
-              <w:t>FK to DIM_DELIVERY_SERVICE_PROVIDER(online only)</w:t>
+              <w:t>FK to DIM_CUSTOMER</w:t>
             </w:r>
           </w:p>
         </w:tc>
@@ -15172,7 +15483,7 @@
               <w:pStyle w:val="a2"/>
             </w:pPr>
             <w:r>
-              <w:t>STORE_ID</w:t>
+              <w:t>PRODUCT_ID</w:t>
             </w:r>
           </w:p>
         </w:tc>
@@ -15185,7 +15496,7 @@
               <w:pStyle w:val="a2"/>
             </w:pPr>
             <w:r>
-              <w:t>FK to DIM_STORE (offline only)</w:t>
+              <w:t>FK to DIM_PRODUCT</w:t>
             </w:r>
           </w:p>
         </w:tc>
@@ -15216,7 +15527,7 @@
               <w:pStyle w:val="a2"/>
             </w:pPr>
             <w:r>
-              <w:t>EMPLOYEE_ID</w:t>
+              <w:t>PROMOTION_ID</w:t>
             </w:r>
           </w:p>
         </w:tc>
@@ -15229,7 +15540,7 @@
               <w:pStyle w:val="a2"/>
             </w:pPr>
             <w:r>
-              <w:t>FK to DIM_EMPLOYEE (offline only)</w:t>
+              <w:t>FK to DIM_PROMOTION</w:t>
             </w:r>
           </w:p>
         </w:tc>
@@ -15260,6 +15571,139 @@
               <w:pStyle w:val="a2"/>
             </w:pPr>
             <w:r>
+              <w:t>DELIVERY_PROVIDER_ID</w:t>
+            </w:r>
+          </w:p>
+        </w:tc>
+        <w:tc>
+          <w:tcPr>
+            <w:tcW w:w="3330" w:type="dxa"/>
+          </w:tcPr>
+          <w:p>
+            <w:pPr>
+              <w:pStyle w:val="a2"/>
+            </w:pPr>
+            <w:r>
+              <w:t>FK to DIM_DELIVERY_SERVICE_PROVIDER(online only)</w:t>
+            </w:r>
+          </w:p>
+        </w:tc>
+        <w:tc>
+          <w:tcPr>
+            <w:tcW w:w="2790" w:type="dxa"/>
+          </w:tcPr>
+          <w:p>
+            <w:pPr>
+              <w:pStyle w:val="a2"/>
+            </w:pPr>
+            <w:r>
+              <w:t>BIGINT</w:t>
+            </w:r>
+          </w:p>
+        </w:tc>
+      </w:tr>
+      <w:tr>
+        <w:trPr>
+          <w:trHeight w:val="432"/>
+        </w:trPr>
+        <w:tc>
+          <w:tcPr>
+            <w:tcW w:w="3073" w:type="dxa"/>
+          </w:tcPr>
+          <w:p>
+            <w:pPr>
+              <w:pStyle w:val="a2"/>
+            </w:pPr>
+            <w:r>
+              <w:t>STORE_ID</w:t>
+            </w:r>
+          </w:p>
+        </w:tc>
+        <w:tc>
+          <w:tcPr>
+            <w:tcW w:w="3330" w:type="dxa"/>
+          </w:tcPr>
+          <w:p>
+            <w:pPr>
+              <w:pStyle w:val="a2"/>
+            </w:pPr>
+            <w:r>
+              <w:t>FK to DIM_STORE (offline only)</w:t>
+            </w:r>
+          </w:p>
+        </w:tc>
+        <w:tc>
+          <w:tcPr>
+            <w:tcW w:w="2790" w:type="dxa"/>
+          </w:tcPr>
+          <w:p>
+            <w:pPr>
+              <w:pStyle w:val="a2"/>
+            </w:pPr>
+            <w:r>
+              <w:t>BIGINT</w:t>
+            </w:r>
+          </w:p>
+        </w:tc>
+      </w:tr>
+      <w:tr>
+        <w:trPr>
+          <w:trHeight w:val="432"/>
+        </w:trPr>
+        <w:tc>
+          <w:tcPr>
+            <w:tcW w:w="3073" w:type="dxa"/>
+          </w:tcPr>
+          <w:p>
+            <w:pPr>
+              <w:pStyle w:val="a2"/>
+            </w:pPr>
+            <w:r>
+              <w:lastRenderedPageBreak/>
+              <w:t>EMPLOYEE_ID</w:t>
+            </w:r>
+          </w:p>
+        </w:tc>
+        <w:tc>
+          <w:tcPr>
+            <w:tcW w:w="3330" w:type="dxa"/>
+          </w:tcPr>
+          <w:p>
+            <w:pPr>
+              <w:pStyle w:val="a2"/>
+            </w:pPr>
+            <w:r>
+              <w:t>FK to DIM_EMPLOYEE (offline only)</w:t>
+            </w:r>
+          </w:p>
+        </w:tc>
+        <w:tc>
+          <w:tcPr>
+            <w:tcW w:w="2790" w:type="dxa"/>
+          </w:tcPr>
+          <w:p>
+            <w:pPr>
+              <w:pStyle w:val="a2"/>
+            </w:pPr>
+            <w:r>
+              <w:t>BIGINT</w:t>
+            </w:r>
+          </w:p>
+        </w:tc>
+      </w:tr>
+      <w:tr>
+        <w:trPr>
+          <w:trHeight w:val="432"/>
+        </w:trPr>
+        <w:tc>
+          <w:tcPr>
+            <w:tcW w:w="3073" w:type="dxa"/>
+          </w:tcPr>
+          <w:p>
+            <w:pPr>
+              <w:pStyle w:val="a2"/>
+            </w:pPr>
+            <w:r>
               <w:t>JUNK_CONTEXT_ID</w:t>
             </w:r>
           </w:p>
@@ -15273,7 +15717,10 @@
               <w:pStyle w:val="a2"/>
             </w:pPr>
             <w:r>
-              <w:t>FK to DIM_JUNK_TRANSACTION_CONTEXT</w:t>
+              <w:t xml:space="preserve">FK to </w:t>
+            </w:r>
+            <w:r>
+              <w:t>DIM_JUNK_CONTEXT</w:t>
             </w:r>
           </w:p>
         </w:tc>
@@ -15287,6 +15734,106 @@
             </w:pPr>
             <w:r>
               <w:t>BIGINT</w:t>
+            </w:r>
+          </w:p>
+        </w:tc>
+      </w:tr>
+      <w:tr>
+        <w:trPr>
+          <w:trHeight w:val="432"/>
+        </w:trPr>
+        <w:tc>
+          <w:tcPr>
+            <w:tcW w:w="3073" w:type="dxa"/>
+          </w:tcPr>
+          <w:p>
+            <w:pPr>
+              <w:pStyle w:val="a2"/>
+            </w:pPr>
+            <w:r>
+              <w:t>TERMINAL_ID</w:t>
+            </w:r>
+          </w:p>
+        </w:tc>
+        <w:tc>
+          <w:tcPr>
+            <w:tcW w:w="3330" w:type="dxa"/>
+          </w:tcPr>
+          <w:p>
+            <w:pPr>
+              <w:pStyle w:val="a2"/>
+            </w:pPr>
+            <w:r>
+              <w:t xml:space="preserve">FK to </w:t>
+            </w:r>
+            <w:r>
+              <w:t>DIM_TERMINALS</w:t>
+            </w:r>
+          </w:p>
+        </w:tc>
+        <w:tc>
+          <w:tcPr>
+            <w:tcW w:w="2790" w:type="dxa"/>
+          </w:tcPr>
+          <w:p>
+            <w:pPr>
+              <w:pStyle w:val="a2"/>
+            </w:pPr>
+            <w:r>
+              <w:t>BIGINT</w:t>
+            </w:r>
+          </w:p>
+        </w:tc>
+      </w:tr>
+      <w:tr>
+        <w:trPr>
+          <w:trHeight w:val="432"/>
+        </w:trPr>
+        <w:tc>
+          <w:tcPr>
+            <w:tcW w:w="3073" w:type="dxa"/>
+          </w:tcPr>
+          <w:p>
+            <w:pPr>
+              <w:pStyle w:val="a2"/>
+            </w:pPr>
+            <w:r>
+              <w:t>PROMISED_DELIVERY_DATE_ID</w:t>
+            </w:r>
+          </w:p>
+        </w:tc>
+        <w:tc>
+          <w:tcPr>
+            <w:tcW w:w="3330" w:type="dxa"/>
+          </w:tcPr>
+          <w:p>
+            <w:pPr>
+              <w:pStyle w:val="a2"/>
+            </w:pPr>
+            <w:r>
+              <w:t xml:space="preserve">FK to </w:t>
+            </w:r>
+            <w:r>
+              <w:t>DIM_DATE_DAY</w:t>
+            </w:r>
+          </w:p>
+        </w:tc>
+        <w:tc>
+          <w:tcPr>
+            <w:tcW w:w="2790" w:type="dxa"/>
+          </w:tcPr>
+          <w:p>
+            <w:pPr>
+              <w:pStyle w:val="a2"/>
+              <w:rPr>
+                <w:lang w:val="en-GB"/>
+              </w:rPr>
+            </w:pPr>
+            <w:r>
+              <w:rPr>
+                <w:lang w:val="en-GB"/>
+              </w:rPr>
+              <w:t>INT</w:t>
             </w:r>
           </w:p>
         </w:tc>
@@ -15378,44 +15925,123 @@
       </w:tr>
       <w:tr>
         <w:trPr>
-          <w:trHeight w:val="432"/>
+          <w:trHeight w:val="292"/>
         </w:trPr>
         <w:tc>
           <w:tcPr>
             <w:tcW w:w="3073" w:type="dxa"/>
-          </w:tcPr>
-          <w:p>
-            <w:pPr>
-              <w:pStyle w:val="a2"/>
-            </w:pPr>
-            <w:r>
-              <w:t>QTY</w:t>
+            <w:shd w:val="clear" w:color="auto" w:fill="auto"/>
+          </w:tcPr>
+          <w:p>
+            <w:pPr>
+              <w:pStyle w:val="a2"/>
+              <w:widowControl w:val="0"/>
+              <w:spacing w:line="360" w:lineRule="auto"/>
+            </w:pPr>
+            <w:r>
+              <w:t>TXN_TS_SRC</w:t>
             </w:r>
           </w:p>
         </w:tc>
         <w:tc>
           <w:tcPr>
             <w:tcW w:w="3330" w:type="dxa"/>
-          </w:tcPr>
-          <w:p>
-            <w:pPr>
-              <w:pStyle w:val="a2"/>
-            </w:pPr>
-            <w:r>
-              <w:t>Quantity sold</w:t>
+            <w:shd w:val="clear" w:color="auto" w:fill="auto"/>
+          </w:tcPr>
+          <w:p>
+            <w:pPr>
+              <w:pStyle w:val="a2"/>
+              <w:widowControl w:val="0"/>
+              <w:spacing w:line="360" w:lineRule="auto"/>
+            </w:pPr>
+            <w:r>
+              <w:t>Transaction timestamp</w:t>
             </w:r>
           </w:p>
         </w:tc>
         <w:tc>
           <w:tcPr>
             <w:tcW w:w="2790" w:type="dxa"/>
-          </w:tcPr>
-          <w:p>
-            <w:pPr>
-              <w:pStyle w:val="a2"/>
-            </w:pPr>
-            <w:r>
-              <w:t>INT</w:t>
+            <w:shd w:val="clear" w:color="auto" w:fill="auto"/>
+          </w:tcPr>
+          <w:p>
+            <w:pPr>
+              <w:pStyle w:val="a2"/>
+              <w:widowControl w:val="0"/>
+              <w:spacing w:line="360" w:lineRule="auto"/>
+            </w:pPr>
+            <w:r>
+              <w:t>TIMESTAMP</w:t>
+            </w:r>
+          </w:p>
+        </w:tc>
+      </w:tr>
+      <w:tr>
+        <w:trPr>
+          <w:trHeight w:val="292"/>
+        </w:trPr>
+        <w:tc>
+          <w:tcPr>
+            <w:tcW w:w="3073" w:type="dxa"/>
+            <w:shd w:val="clear" w:color="auto" w:fill="auto"/>
+          </w:tcPr>
+          <w:p>
+            <w:pPr>
+              <w:pStyle w:val="a2"/>
+              <w:widowControl w:val="0"/>
+              <w:spacing w:line="360" w:lineRule="auto"/>
+            </w:pPr>
+            <w:r>
+              <w:t>TRACKING_ID</w:t>
+            </w:r>
+            <w:r>
+              <w:t>_SRC</w:t>
+            </w:r>
+          </w:p>
+        </w:tc>
+        <w:tc>
+          <w:tcPr>
+            <w:tcW w:w="3330" w:type="dxa"/>
+            <w:shd w:val="clear" w:color="auto" w:fill="auto"/>
+          </w:tcPr>
+          <w:p>
+            <w:pPr>
+              <w:pStyle w:val="a2"/>
+              <w:widowControl w:val="0"/>
+              <w:spacing w:line="360" w:lineRule="auto"/>
+              <w:rPr>
+                <w:lang w:val="uk-UA"/>
+              </w:rPr>
+            </w:pPr>
+            <w:r>
+              <w:rPr>
+                <w:lang w:val="en-GB"/>
+              </w:rPr>
+              <w:t>P</w:t>
+            </w:r>
+            <w:proofErr w:type="spellStart"/>
+            <w:r>
+              <w:t>urchase</w:t>
+            </w:r>
+            <w:proofErr w:type="spellEnd"/>
+            <w:r>
+              <w:t xml:space="preserve"> tracking code</w:t>
+            </w:r>
+          </w:p>
+        </w:tc>
+        <w:tc>
+          <w:tcPr>
+            <w:tcW w:w="2790" w:type="dxa"/>
+            <w:shd w:val="clear" w:color="auto" w:fill="auto"/>
+          </w:tcPr>
+          <w:p>
+            <w:pPr>
+              <w:pStyle w:val="a2"/>
+              <w:widowControl w:val="0"/>
+              <w:spacing w:line="360" w:lineRule="auto"/>
+            </w:pPr>
+            <w:r>
+              <w:t>VARCHAR(100)</w:t>
             </w:r>
           </w:p>
         </w:tc>
@@ -15433,7 +16059,7 @@
               <w:pStyle w:val="a2"/>
             </w:pPr>
             <w:r>
-              <w:t>UNIT_PRICE_AMT</w:t>
+              <w:t>QTY</w:t>
             </w:r>
           </w:p>
         </w:tc>
@@ -15446,7 +16072,7 @@
               <w:pStyle w:val="a2"/>
             </w:pPr>
             <w:r>
-              <w:t>Unit price</w:t>
+              <w:t>Quantity sold</w:t>
             </w:r>
           </w:p>
         </w:tc>
@@ -15459,7 +16085,7 @@
               <w:pStyle w:val="a2"/>
             </w:pPr>
             <w:r>
-              <w:t>DECIMAL(12,2)</w:t>
+              <w:t>INT</w:t>
             </w:r>
           </w:p>
         </w:tc>
@@ -15477,7 +16103,7 @@
               <w:pStyle w:val="a2"/>
             </w:pPr>
             <w:r>
-              <w:t>TAX_AMT</w:t>
+              <w:t>UNIT_PRICE_AMT</w:t>
             </w:r>
           </w:p>
         </w:tc>
@@ -15490,7 +16116,7 @@
               <w:pStyle w:val="a2"/>
             </w:pPr>
             <w:r>
-              <w:t>Tax amount</w:t>
+              <w:t>Unit price</w:t>
             </w:r>
           </w:p>
         </w:tc>
@@ -15521,7 +16147,50 @@
               <w:pStyle w:val="a2"/>
             </w:pPr>
             <w:r>
-              <w:lastRenderedPageBreak/>
+              <w:t>TAX_AMT</w:t>
+            </w:r>
+          </w:p>
+        </w:tc>
+        <w:tc>
+          <w:tcPr>
+            <w:tcW w:w="3330" w:type="dxa"/>
+          </w:tcPr>
+          <w:p>
+            <w:pPr>
+              <w:pStyle w:val="a2"/>
+            </w:pPr>
+            <w:r>
+              <w:t>Tax amount</w:t>
+            </w:r>
+          </w:p>
+        </w:tc>
+        <w:tc>
+          <w:tcPr>
+            <w:tcW w:w="2790" w:type="dxa"/>
+          </w:tcPr>
+          <w:p>
+            <w:pPr>
+              <w:pStyle w:val="a2"/>
+            </w:pPr>
+            <w:r>
+              <w:t>DECIMAL(12,2)</w:t>
+            </w:r>
+          </w:p>
+        </w:tc>
+      </w:tr>
+      <w:tr>
+        <w:trPr>
+          <w:trHeight w:val="432"/>
+        </w:trPr>
+        <w:tc>
+          <w:tcPr>
+            <w:tcW w:w="3073" w:type="dxa"/>
+          </w:tcPr>
+          <w:p>
+            <w:pPr>
+              <w:pStyle w:val="a2"/>
+            </w:pPr>
+            <w:r>
               <w:t>DISCOUNT_AMT</w:t>
             </w:r>
           </w:p>
@@ -16703,15 +17372,7 @@
                 <w:szCs w:val="12"/>
                 <w:lang w:val="en-GB"/>
               </w:rPr>
-              <w:t>n</w:t>
-            </w:r>
-            <w:r>
-              <w:rPr>
-                <w:sz w:val="12"/>
-                <w:szCs w:val="12"/>
-                <w:lang w:val="en-GB"/>
-              </w:rPr>
-              <w:t>ull</w:t>
+              <w:t>null</w:t>
             </w:r>
           </w:p>
         </w:tc>
@@ -18560,75 +19221,84 @@
     </w:p>
     <w:p>
       <w:pPr>
+        <w:pStyle w:val="a2"/>
+        <w:rPr>
+          <w:lang w:val="en-GB"/>
+        </w:rPr>
+      </w:pPr>
+    </w:p>
+    <w:p>
+      <w:pPr>
         <w:pStyle w:val="1"/>
         <w:ind w:left="431" w:hanging="431"/>
       </w:pPr>
-      <w:bookmarkStart w:id="20" w:name="_Toc155614192"/>
-      <w:bookmarkStart w:id="21" w:name="_Hlk137549024"/>
-      <w:bookmarkStart w:id="22" w:name="_Hlk314571188"/>
-      <w:r>
+      <w:bookmarkStart w:id="19" w:name="_Toc155614192"/>
+      <w:bookmarkStart w:id="20" w:name="_Hlk137549024"/>
+      <w:bookmarkStart w:id="21" w:name="_Hlk314571188"/>
+      <w:r>
+        <w:lastRenderedPageBreak/>
         <w:t>Business Layer 3NF</w:t>
       </w:r>
-      <w:bookmarkEnd w:id="20"/>
+      <w:bookmarkEnd w:id="19"/>
     </w:p>
     <w:p>
       <w:pPr>
         <w:pStyle w:val="1"/>
         <w:ind w:left="431" w:hanging="431"/>
       </w:pPr>
-      <w:bookmarkStart w:id="23" w:name="_Toc155614193"/>
-      <w:bookmarkEnd w:id="21"/>
+      <w:bookmarkStart w:id="22" w:name="_Toc155614193"/>
+      <w:bookmarkEnd w:id="20"/>
       <w:r>
         <w:t>Business Layer Dimensional Model</w:t>
       </w:r>
-      <w:bookmarkEnd w:id="23"/>
+      <w:bookmarkEnd w:id="22"/>
     </w:p>
     <w:p>
       <w:pPr>
         <w:pStyle w:val="1"/>
         <w:ind w:left="431" w:hanging="431"/>
       </w:pPr>
-      <w:bookmarkStart w:id="24" w:name="_Toc412572574"/>
-      <w:bookmarkStart w:id="25" w:name="_Toc509167638"/>
-      <w:bookmarkStart w:id="26" w:name="_Toc155614194"/>
+      <w:bookmarkStart w:id="23" w:name="_Toc412572574"/>
+      <w:bookmarkStart w:id="24" w:name="_Toc509167638"/>
+      <w:bookmarkStart w:id="25" w:name="_Toc155614194"/>
       <w:r>
         <w:t>Logical Scheme</w:t>
       </w:r>
+      <w:bookmarkEnd w:id="23"/>
       <w:bookmarkEnd w:id="24"/>
       <w:bookmarkEnd w:id="25"/>
-      <w:bookmarkEnd w:id="26"/>
     </w:p>
     <w:p>
       <w:pPr>
         <w:pStyle w:val="1"/>
         <w:ind w:left="431" w:hanging="431"/>
       </w:pPr>
-      <w:bookmarkStart w:id="27" w:name="_Toc412572575"/>
-      <w:bookmarkStart w:id="28" w:name="_Toc509167639"/>
-      <w:bookmarkStart w:id="29" w:name="_Toc155614195"/>
+      <w:bookmarkStart w:id="26" w:name="_Toc412572575"/>
+      <w:bookmarkStart w:id="27" w:name="_Toc509167639"/>
+      <w:bookmarkStart w:id="28" w:name="_Toc155614195"/>
       <w:r>
         <w:t>Data Flow</w:t>
       </w:r>
+      <w:bookmarkEnd w:id="26"/>
       <w:bookmarkEnd w:id="27"/>
       <w:bookmarkEnd w:id="28"/>
-      <w:bookmarkEnd w:id="29"/>
     </w:p>
     <w:p>
       <w:pPr>
         <w:pStyle w:val="1"/>
         <w:ind w:left="431" w:hanging="431"/>
       </w:pPr>
-      <w:bookmarkStart w:id="30" w:name="_Toc412572576"/>
-      <w:bookmarkStart w:id="31" w:name="_Toc509167640"/>
-      <w:bookmarkStart w:id="32" w:name="_Toc155614196"/>
+      <w:bookmarkStart w:id="29" w:name="_Toc412572576"/>
+      <w:bookmarkStart w:id="30" w:name="_Toc509167640"/>
+      <w:bookmarkStart w:id="31" w:name="_Toc155614196"/>
       <w:r>
         <w:t>Fact Table Partitioning Strategy</w:t>
       </w:r>
+      <w:bookmarkEnd w:id="29"/>
       <w:bookmarkEnd w:id="30"/>
       <w:bookmarkEnd w:id="31"/>
-      <w:bookmarkEnd w:id="32"/>
-    </w:p>
-    <w:bookmarkEnd w:id="22"/>
+    </w:p>
+    <w:bookmarkEnd w:id="21"/>
     <w:p>
       <w:pPr>
         <w:pStyle w:val="a2"/>
@@ -18757,21 +19427,11 @@
           <w:pPr>
             <w:pStyle w:val="a7"/>
           </w:pPr>
-          <w:r>
-            <w:fldChar w:fldCharType="begin"/>
-          </w:r>
-          <w:r>
-            <w:instrText xml:space="preserve"> DOCPROPERTY  Classification  \* MERGEFORMAT </w:instrText>
-          </w:r>
-          <w:r>
-            <w:fldChar w:fldCharType="separate"/>
-          </w:r>
-          <w:r>
-            <w:t>CONFIDENTIAL</w:t>
-          </w:r>
-          <w:r>
-            <w:fldChar w:fldCharType="end"/>
-          </w:r>
+          <w:fldSimple w:instr=" DOCPROPERTY  Classification  \* MERGEFORMAT ">
+            <w:r>
+              <w:t>CONFIDENTIAL</w:t>
+            </w:r>
+          </w:fldSimple>
           <w:r>
             <w:tab/>
           </w:r>
@@ -18838,7 +19498,7 @@
             </wp:anchor>
           </w:drawing>
         </mc:Choice>
-        <mc:Fallback xmlns:w16du="http://schemas.microsoft.com/office/word/2023/wordml/word16du" xmlns:w16se="http://schemas.microsoft.com/office/word/2015/wordml/symex" xmlns:w16sdtdh="http://schemas.microsoft.com/office/word/2020/wordml/sdtdatahash" xmlns:w16="http://schemas.microsoft.com/office/word/2018/wordml" xmlns:w16cid="http://schemas.microsoft.com/office/word/2016/wordml/cid" xmlns:w16cex="http://schemas.microsoft.com/office/word/2018/wordml/cex" xmlns:oel="http://schemas.microsoft.com/office/2019/extlst" xmlns:am3d="http://schemas.microsoft.com/office/drawing/2017/model3d" xmlns:aink="http://schemas.microsoft.com/office/drawing/2016/ink" xmlns:cx8="http://schemas.microsoft.com/office/drawing/2016/5/14/chartex" xmlns:cx7="http://schemas.microsoft.com/office/drawing/2016/5/13/chartex" xmlns:cx6="http://schemas.microsoft.com/office/drawing/2016/5/12/chartex" xmlns:cx5="http://schemas.microsoft.com/office/drawing/2016/5/11/chartex" xmlns:cx4="http://schemas.microsoft.com/office/drawing/2016/5/10/chartex" xmlns:cx3="http://schemas.microsoft.com/office/drawing/2016/5/9/chartex" xmlns:cx2="http://schemas.microsoft.com/office/drawing/2015/10/21/chartex" xmlns:cx1="http://schemas.microsoft.com/office/drawing/2015/9/8/chartex" xmlns:cx="http://schemas.microsoft.com/office/drawing/2014/chartex">
+        <mc:Fallback xmlns:cx="http://schemas.microsoft.com/office/drawing/2014/chartex" xmlns:cx1="http://schemas.microsoft.com/office/drawing/2015/9/8/chartex" xmlns:cx2="http://schemas.microsoft.com/office/drawing/2015/10/21/chartex" xmlns:cx3="http://schemas.microsoft.com/office/drawing/2016/5/9/chartex" xmlns:cx4="http://schemas.microsoft.com/office/drawing/2016/5/10/chartex" xmlns:cx5="http://schemas.microsoft.com/office/drawing/2016/5/11/chartex" xmlns:cx6="http://schemas.microsoft.com/office/drawing/2016/5/12/chartex" xmlns:cx7="http://schemas.microsoft.com/office/drawing/2016/5/13/chartex" xmlns:cx8="http://schemas.microsoft.com/office/drawing/2016/5/14/chartex" xmlns:aink="http://schemas.microsoft.com/office/drawing/2016/ink" xmlns:am3d="http://schemas.microsoft.com/office/drawing/2017/model3d" xmlns:oel="http://schemas.microsoft.com/office/2019/extlst" xmlns:w16cex="http://schemas.microsoft.com/office/word/2018/wordml/cex" xmlns:w16cid="http://schemas.microsoft.com/office/word/2016/wordml/cid" xmlns:w16="http://schemas.microsoft.com/office/word/2018/wordml" xmlns:w16sdtdh="http://schemas.microsoft.com/office/word/2020/wordml/sdtdatahash" xmlns:w16se="http://schemas.microsoft.com/office/word/2015/wordml/symex" xmlns:w16du="http://schemas.microsoft.com/office/word/2023/wordml/word16du">
           <w:pict>
             <v:line w14:anchorId="2927C80C" id="Straight Connector 21" o:spid="_x0000_s1026" style="position:absolute;z-index:251659264;visibility:visible;mso-wrap-style:square;mso-width-percent:0;mso-height-percent:0;mso-wrap-distance-left:9pt;mso-wrap-distance-top:0;mso-wrap-distance-right:9pt;mso-wrap-distance-bottom:0;mso-position-horizontal:absolute;mso-position-horizontal-relative:text;mso-position-vertical:absolute;mso-position-vertical-relative:text;mso-width-percent:0;mso-height-percent:0;mso-width-relative:margin;mso-height-relative:margin" from="-1.55pt,-1.2pt" to="466.55pt,-1.2pt" o:gfxdata="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" strokecolor="#464547" strokeweight="2pt"/>
           </w:pict>
@@ -18909,21 +19569,11 @@
           <w:pPr>
             <w:pStyle w:val="a7"/>
           </w:pPr>
-          <w:r>
-            <w:fldChar w:fldCharType="begin"/>
-          </w:r>
-          <w:r>
-            <w:instrText xml:space="preserve"> DOCPROPERTY  Classification  \* MERGEFORMAT </w:instrText>
-          </w:r>
-          <w:r>
-            <w:fldChar w:fldCharType="separate"/>
-          </w:r>
-          <w:r>
-            <w:t>CONFIDENTIAL</w:t>
-          </w:r>
-          <w:r>
-            <w:fldChar w:fldCharType="end"/>
-          </w:r>
+          <w:fldSimple w:instr=" DOCPROPERTY  Classification  \* MERGEFORMAT ">
+            <w:r>
+              <w:t>CONFIDENTIAL</w:t>
+            </w:r>
+          </w:fldSimple>
         </w:p>
       </w:tc>
     </w:tr>
@@ -18988,7 +19638,7 @@
             </wp:anchor>
           </w:drawing>
         </mc:Choice>
-        <mc:Fallback xmlns:w16du="http://schemas.microsoft.com/office/word/2023/wordml/word16du" xmlns:w16se="http://schemas.microsoft.com/office/word/2015/wordml/symex" xmlns:w16sdtdh="http://schemas.microsoft.com/office/word/2020/wordml/sdtdatahash" xmlns:w16="http://schemas.microsoft.com/office/word/2018/wordml" xmlns:w16cid="http://schemas.microsoft.com/office/word/2016/wordml/cid" xmlns:w16cex="http://schemas.microsoft.com/office/word/2018/wordml/cex" xmlns:oel="http://schemas.microsoft.com/office/2019/extlst" xmlns:am3d="http://schemas.microsoft.com/office/drawing/2017/model3d" xmlns:aink="http://schemas.microsoft.com/office/drawing/2016/ink" xmlns:cx8="http://schemas.microsoft.com/office/drawing/2016/5/14/chartex" xmlns:cx7="http://schemas.microsoft.com/office/drawing/2016/5/13/chartex" xmlns:cx6="http://schemas.microsoft.com/office/drawing/2016/5/12/chartex" xmlns:cx5="http://schemas.microsoft.com/office/drawing/2016/5/11/chartex" xmlns:cx4="http://schemas.microsoft.com/office/drawing/2016/5/10/chartex" xmlns:cx3="http://schemas.microsoft.com/office/drawing/2016/5/9/chartex" xmlns:cx2="http://schemas.microsoft.com/office/drawing/2015/10/21/chartex" xmlns:cx1="http://schemas.microsoft.com/office/drawing/2015/9/8/chartex" xmlns:cx="http://schemas.microsoft.com/office/drawing/2014/chartex">
+        <mc:Fallback xmlns:cx="http://schemas.microsoft.com/office/drawing/2014/chartex" xmlns:cx1="http://schemas.microsoft.com/office/drawing/2015/9/8/chartex" xmlns:cx2="http://schemas.microsoft.com/office/drawing/2015/10/21/chartex" xmlns:cx3="http://schemas.microsoft.com/office/drawing/2016/5/9/chartex" xmlns:cx4="http://schemas.microsoft.com/office/drawing/2016/5/10/chartex" xmlns:cx5="http://schemas.microsoft.com/office/drawing/2016/5/11/chartex" xmlns:cx6="http://schemas.microsoft.com/office/drawing/2016/5/12/chartex" xmlns:cx7="http://schemas.microsoft.com/office/drawing/2016/5/13/chartex" xmlns:cx8="http://schemas.microsoft.com/office/drawing/2016/5/14/chartex" xmlns:aink="http://schemas.microsoft.com/office/drawing/2016/ink" xmlns:am3d="http://schemas.microsoft.com/office/drawing/2017/model3d" xmlns:oel="http://schemas.microsoft.com/office/2019/extlst" xmlns:w16cex="http://schemas.microsoft.com/office/word/2018/wordml/cex" xmlns:w16cid="http://schemas.microsoft.com/office/word/2016/wordml/cid" xmlns:w16="http://schemas.microsoft.com/office/word/2018/wordml" xmlns:w16sdtdh="http://schemas.microsoft.com/office/word/2020/wordml/sdtdatahash" xmlns:w16se="http://schemas.microsoft.com/office/word/2015/wordml/symex" xmlns:w16du="http://schemas.microsoft.com/office/word/2023/wordml/word16du">
           <w:pict>
             <v:line w14:anchorId="753841C6" id="Straight Connector 3" o:spid="_x0000_s1026" style="position:absolute;z-index:251660288;visibility:visible;mso-wrap-style:square;mso-width-percent:0;mso-height-percent:0;mso-wrap-distance-left:9pt;mso-wrap-distance-top:0;mso-wrap-distance-right:9pt;mso-wrap-distance-bottom:0;mso-position-horizontal:absolute;mso-position-horizontal-relative:text;mso-position-vertical:absolute;mso-position-vertical-relative:text;mso-width-percent:0;mso-height-percent:0;mso-width-relative:margin;mso-height-relative:margin" from=".2pt,-27.15pt" to="465.9pt,-27.15pt" o:gfxdata="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" strokecolor="#464547" strokeweight="2pt"/>
           </w:pict>
@@ -19249,7 +19899,7 @@
             </wp:anchor>
           </w:drawing>
         </mc:Choice>
-        <mc:Fallback xmlns:w16du="http://schemas.microsoft.com/office/word/2023/wordml/word16du" xmlns:w16se="http://schemas.microsoft.com/office/word/2015/wordml/symex" xmlns:w16sdtdh="http://schemas.microsoft.com/office/word/2020/wordml/sdtdatahash" xmlns:w16="http://schemas.microsoft.com/office/word/2018/wordml" xmlns:w16cid="http://schemas.microsoft.com/office/word/2016/wordml/cid" xmlns:w16cex="http://schemas.microsoft.com/office/word/2018/wordml/cex" xmlns:oel="http://schemas.microsoft.com/office/2019/extlst" xmlns:am3d="http://schemas.microsoft.com/office/drawing/2017/model3d" xmlns:aink="http://schemas.microsoft.com/office/drawing/2016/ink" xmlns:cx8="http://schemas.microsoft.com/office/drawing/2016/5/14/chartex" xmlns:cx7="http://schemas.microsoft.com/office/drawing/2016/5/13/chartex" xmlns:cx6="http://schemas.microsoft.com/office/drawing/2016/5/12/chartex" xmlns:cx5="http://schemas.microsoft.com/office/drawing/2016/5/11/chartex" xmlns:cx4="http://schemas.microsoft.com/office/drawing/2016/5/10/chartex" xmlns:cx3="http://schemas.microsoft.com/office/drawing/2016/5/9/chartex" xmlns:cx2="http://schemas.microsoft.com/office/drawing/2015/10/21/chartex" xmlns:cx1="http://schemas.microsoft.com/office/drawing/2015/9/8/chartex" xmlns:cx="http://schemas.microsoft.com/office/drawing/2014/chartex">
+        <mc:Fallback xmlns:cx="http://schemas.microsoft.com/office/drawing/2014/chartex" xmlns:cx1="http://schemas.microsoft.com/office/drawing/2015/9/8/chartex" xmlns:cx2="http://schemas.microsoft.com/office/drawing/2015/10/21/chartex" xmlns:cx3="http://schemas.microsoft.com/office/drawing/2016/5/9/chartex" xmlns:cx4="http://schemas.microsoft.com/office/drawing/2016/5/10/chartex" xmlns:cx5="http://schemas.microsoft.com/office/drawing/2016/5/11/chartex" xmlns:cx6="http://schemas.microsoft.com/office/drawing/2016/5/12/chartex" xmlns:cx7="http://schemas.microsoft.com/office/drawing/2016/5/13/chartex" xmlns:cx8="http://schemas.microsoft.com/office/drawing/2016/5/14/chartex" xmlns:aink="http://schemas.microsoft.com/office/drawing/2016/ink" xmlns:am3d="http://schemas.microsoft.com/office/drawing/2017/model3d" xmlns:oel="http://schemas.microsoft.com/office/2019/extlst" xmlns:w16cex="http://schemas.microsoft.com/office/word/2018/wordml/cex" xmlns:w16cid="http://schemas.microsoft.com/office/word/2016/wordml/cid" xmlns:w16="http://schemas.microsoft.com/office/word/2018/wordml" xmlns:w16sdtdh="http://schemas.microsoft.com/office/word/2020/wordml/sdtdatahash" xmlns:w16se="http://schemas.microsoft.com/office/word/2015/wordml/symex" xmlns:w16du="http://schemas.microsoft.com/office/word/2023/wordml/word16du">
           <w:pict>
             <v:line w14:anchorId="6A4D861F" id="Straight Connector 7" o:spid="_x0000_s1026" style="position:absolute;z-index:251661312;visibility:visible;mso-wrap-style:square;mso-width-percent:0;mso-height-percent:0;mso-wrap-distance-left:9pt;mso-wrap-distance-top:0;mso-wrap-distance-right:9pt;mso-wrap-distance-bottom:0;mso-position-horizontal:absolute;mso-position-horizontal-relative:text;mso-position-vertical:absolute;mso-position-vertical-relative:text;mso-width-percent:0;mso-height-percent:0;mso-width-relative:margin;mso-height-relative:page" from=".45pt,1.05pt" to="469.15pt,1.05pt" o:gfxdata="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" strokecolor="#393737 [814]" strokeweight="2pt">
               <v:stroke joinstyle="miter"/>
@@ -22498,15 +23148,6 @@
 </file>
 
 <file path=customXml/item2.xml><?xml version="1.0" encoding="utf-8"?>
-<?mso-contentType ?>
-<FormTemplates xmlns="http://schemas.microsoft.com/sharepoint/v3/contenttype/forms">
-  <Display>DocumentLibraryForm</Display>
-  <Edit>DocumentLibraryForm</Edit>
-  <New>DocumentLibraryForm</New>
-</FormTemplates>
-</file>
-
-<file path=customXml/item3.xml><?xml version="1.0" encoding="utf-8"?>
 <p:properties xmlns:p="http://schemas.microsoft.com/office/2006/metadata/properties" xmlns:xsi="http://www.w3.org/2001/XMLSchema-instance" xmlns:pc="http://schemas.microsoft.com/office/infopath/2007/PartnerControls">
   <documentManagement>
     <SharedWithUsers xmlns="7f0dcb33-685e-48d8-b644-2ef2786c1229">
@@ -22518,6 +23159,15 @@
     </SharedWithUsers>
   </documentManagement>
 </p:properties>
+</file>
+
+<file path=customXml/item3.xml><?xml version="1.0" encoding="utf-8"?>
+<?mso-contentType ?>
+<FormTemplates xmlns="http://schemas.microsoft.com/sharepoint/v3/contenttype/forms">
+  <Display>DocumentLibraryForm</Display>
+  <Edit>DocumentLibraryForm</Edit>
+  <New>DocumentLibraryForm</New>
+</FormTemplates>
 </file>
 
 <file path=customXml/itemProps1.xml><?xml version="1.0" encoding="utf-8"?>
@@ -22540,14 +23190,6 @@
 </file>
 
 <file path=customXml/itemProps2.xml><?xml version="1.0" encoding="utf-8"?>
-<ds:datastoreItem xmlns:ds="http://schemas.openxmlformats.org/officeDocument/2006/customXml" ds:itemID="{CEAD825D-2413-46BA-BB1F-DCE637B19B0C}">
-  <ds:schemaRefs>
-    <ds:schemaRef ds:uri="http://schemas.microsoft.com/sharepoint/v3/contenttype/forms"/>
-  </ds:schemaRefs>
-</ds:datastoreItem>
-</file>
-
-<file path=customXml/itemProps3.xml><?xml version="1.0" encoding="utf-8"?>
 <ds:datastoreItem xmlns:ds="http://schemas.openxmlformats.org/officeDocument/2006/customXml" ds:itemID="{E4B4D352-B35B-4B3A-95D2-902933709BD2}">
   <ds:schemaRefs>
     <ds:schemaRef ds:uri="http://schemas.microsoft.com/office/2006/metadata/properties"/>
@@ -22555,4 +23197,12 @@
     <ds:schemaRef ds:uri="7f0dcb33-685e-48d8-b644-2ef2786c1229"/>
   </ds:schemaRefs>
 </ds:datastoreItem>
+</file>
+
+<file path=customXml/itemProps3.xml><?xml version="1.0" encoding="utf-8"?>
+<ds:datastoreItem xmlns:ds="http://schemas.openxmlformats.org/officeDocument/2006/customXml" ds:itemID="{CEAD825D-2413-46BA-BB1F-DCE637B19B0C}">
+  <ds:schemaRefs>
+    <ds:schemaRef ds:uri="http://schemas.microsoft.com/sharepoint/v3/contenttype/forms"/>
+  </ds:schemaRefs>
+</ds:datastoreItem>
 </file>
</xml_diff>